<commit_message>
FR - ispravljene slovne greške (ostalo ispraviti stavke 7 i 14)
</commit_message>
<xml_diff>
--- a/Faza1/SharETF-1.0.docx
+++ b/Faza1/SharETF-1.0.docx
@@ -1,6 +1,6 @@
 
 <file path=word/document.xml><?xml version="1.0" encoding="utf-8"?>
-<w:document xmlns:wpc="http://schemas.microsoft.com/office/word/2010/wordprocessingCanvas" xmlns:cx="http://schemas.microsoft.com/office/drawing/2014/chartex" xmlns:cx1="http://schemas.microsoft.com/office/drawing/2015/9/8/chartex" xmlns:cx2="http://schemas.microsoft.com/office/drawing/2015/10/21/chartex" xmlns:cx3="http://schemas.microsoft.com/office/drawing/2016/5/9/chartex" xmlns:cx4="http://schemas.microsoft.com/office/drawing/2016/5/10/chartex" xmlns:cx5="http://schemas.microsoft.com/office/drawing/2016/5/11/chartex" xmlns:cx6="http://schemas.microsoft.com/office/drawing/2016/5/12/chartex" xmlns:cx7="http://schemas.microsoft.com/office/drawing/2016/5/13/chartex" xmlns:cx8="http://schemas.microsoft.com/office/drawing/2016/5/14/chartex" xmlns:mc="http://schemas.openxmlformats.org/markup-compatibility/2006" xmlns:aink="http://schemas.microsoft.com/office/drawing/2016/ink" xmlns:am3d="http://schemas.microsoft.com/office/drawing/2017/model3d" xmlns:o="urn:schemas-microsoft-com:office:office" xmlns:oel="http://schemas.microsoft.com/office/2019/extlst" xmlns:r="http://schemas.openxmlformats.org/officeDocument/2006/relationships" xmlns:m="http://schemas.openxmlformats.org/officeDocument/2006/math" xmlns:v="urn:schemas-microsoft-com:vml" xmlns:wp14="http://schemas.microsoft.com/office/word/2010/wordprocessingDrawing" xmlns:wp="http://schemas.openxmlformats.org/drawingml/2006/wordprocessingDrawing" xmlns:w10="urn:schemas-microsoft-com:office:word" xmlns:w="http://schemas.openxmlformats.org/wordprocessingml/2006/main" xmlns:w14="http://schemas.microsoft.com/office/word/2010/wordml" xmlns:w15="http://schemas.microsoft.com/office/word/2012/wordml" xmlns:w16cex="http://schemas.microsoft.com/office/word/2018/wordml/cex" xmlns:w16cid="http://schemas.microsoft.com/office/word/2016/wordml/cid" xmlns:w16="http://schemas.microsoft.com/office/word/2018/wordml" xmlns:w16sdtdh="http://schemas.microsoft.com/office/word/2020/wordml/sdtdatahash" xmlns:w16se="http://schemas.microsoft.com/office/word/2015/wordml/symex" xmlns:wpg="http://schemas.microsoft.com/office/word/2010/wordprocessingGroup" xmlns:wpi="http://schemas.microsoft.com/office/word/2010/wordprocessingInk" xmlns:wne="http://schemas.microsoft.com/office/word/2006/wordml" xmlns:wps="http://schemas.microsoft.com/office/word/2010/wordprocessingShape" mc:Ignorable="w14 w15 w16se w16cid w16 w16cex w16sdtdh wp14">
+<w:document xmlns:wpc="http://schemas.microsoft.com/office/word/2010/wordprocessingCanvas" xmlns:cx="http://schemas.microsoft.com/office/drawing/2014/chartex" xmlns:cx1="http://schemas.microsoft.com/office/drawing/2015/9/8/chartex" xmlns:cx2="http://schemas.microsoft.com/office/drawing/2015/10/21/chartex" xmlns:cx3="http://schemas.microsoft.com/office/drawing/2016/5/9/chartex" xmlns:cx4="http://schemas.microsoft.com/office/drawing/2016/5/10/chartex" xmlns:cx5="http://schemas.microsoft.com/office/drawing/2016/5/11/chartex" xmlns:cx6="http://schemas.microsoft.com/office/drawing/2016/5/12/chartex" xmlns:cx7="http://schemas.microsoft.com/office/drawing/2016/5/13/chartex" xmlns:cx8="http://schemas.microsoft.com/office/drawing/2016/5/14/chartex" xmlns:mc="http://schemas.openxmlformats.org/markup-compatibility/2006" xmlns:aink="http://schemas.microsoft.com/office/drawing/2016/ink" xmlns:am3d="http://schemas.microsoft.com/office/drawing/2017/model3d" xmlns:o="urn:schemas-microsoft-com:office:office" xmlns:oel="http://schemas.microsoft.com/office/2019/extlst" xmlns:r="http://schemas.openxmlformats.org/officeDocument/2006/relationships" xmlns:m="http://schemas.openxmlformats.org/officeDocument/2006/math" xmlns:v="urn:schemas-microsoft-com:vml" xmlns:wp14="http://schemas.microsoft.com/office/word/2010/wordprocessingDrawing" xmlns:wp="http://schemas.openxmlformats.org/drawingml/2006/wordprocessingDrawing" xmlns:w10="urn:schemas-microsoft-com:office:word" xmlns:w="http://schemas.openxmlformats.org/wordprocessingml/2006/main" xmlns:w14="http://schemas.microsoft.com/office/word/2010/wordml" xmlns:w15="http://schemas.microsoft.com/office/word/2012/wordml" xmlns:w16cex="http://schemas.microsoft.com/office/word/2018/wordml/cex" xmlns:w16cid="http://schemas.microsoft.com/office/word/2016/wordml/cid" xmlns:w16="http://schemas.microsoft.com/office/word/2018/wordml" xmlns:w16du="http://schemas.microsoft.com/office/word/2023/wordml/word16du" xmlns:w16sdtdh="http://schemas.microsoft.com/office/word/2020/wordml/sdtdatahash" xmlns:w16se="http://schemas.microsoft.com/office/word/2015/wordml/symex" xmlns:wpg="http://schemas.microsoft.com/office/word/2010/wordprocessingGroup" xmlns:wpi="http://schemas.microsoft.com/office/word/2010/wordprocessingInk" xmlns:wne="http://schemas.microsoft.com/office/word/2006/wordml" xmlns:wps="http://schemas.microsoft.com/office/word/2010/wordprocessingShape" mc:Ignorable="w14 w15 w16se w16cid w16 w16cex w16sdtdh wp14">
   <w:body>
     <w:p>
       <w:pPr>
@@ -817,7 +817,7 @@
           <w:r>
             <w:fldChar w:fldCharType="separate"/>
           </w:r>
-          <w:hyperlink w:anchor="_Toc129183181" w:history="1">
+          <w:hyperlink w:anchor="_Toc131927509" w:history="1">
             <w:r>
               <w:rPr>
                 <w:rStyle w:val="Hyperlink"/>
@@ -845,7 +845,7 @@
                 <w:noProof/>
                 <w:webHidden/>
               </w:rPr>
-              <w:instrText xml:space="preserve"> PAGEREF _Toc129183181 \h </w:instrText>
+              <w:instrText xml:space="preserve"> PAGEREF _Toc131927509 \h </w:instrText>
             </w:r>
             <w:r>
               <w:rPr>
@@ -865,7 +865,7 @@
                 <w:noProof/>
                 <w:webHidden/>
               </w:rPr>
-              <w:t>3</w:t>
+              <w:t>4</w:t>
             </w:r>
             <w:r>
               <w:rPr>
@@ -887,7 +887,7 @@
               <w:noProof/>
             </w:rPr>
           </w:pPr>
-          <w:hyperlink w:anchor="_Toc129183182" w:history="1">
+          <w:hyperlink w:anchor="_Toc131927510" w:history="1">
             <w:r>
               <w:rPr>
                 <w:rStyle w:val="Hyperlink"/>
@@ -915,7 +915,7 @@
                 <w:noProof/>
                 <w:webHidden/>
               </w:rPr>
-              <w:instrText xml:space="preserve"> PAGEREF _Toc129183182 \h </w:instrText>
+              <w:instrText xml:space="preserve"> PAGEREF _Toc131927510 \h </w:instrText>
             </w:r>
             <w:r>
               <w:rPr>
@@ -957,7 +957,7 @@
               <w:noProof/>
             </w:rPr>
           </w:pPr>
-          <w:hyperlink w:anchor="_Toc129183183" w:history="1">
+          <w:hyperlink w:anchor="_Toc131927511" w:history="1">
             <w:r>
               <w:rPr>
                 <w:rStyle w:val="Hyperlink"/>
@@ -987,7 +987,7 @@
                 <w:noProof/>
                 <w:webHidden/>
               </w:rPr>
-              <w:instrText xml:space="preserve"> PAGEREF _Toc129183183 \h </w:instrText>
+              <w:instrText xml:space="preserve"> PAGEREF _Toc131927511 \h </w:instrText>
             </w:r>
             <w:r>
               <w:rPr>
@@ -1029,7 +1029,7 @@
               <w:noProof/>
             </w:rPr>
           </w:pPr>
-          <w:hyperlink w:anchor="_Toc129183184" w:history="1">
+          <w:hyperlink w:anchor="_Toc131927512" w:history="1">
             <w:r>
               <w:rPr>
                 <w:rStyle w:val="Hyperlink"/>
@@ -1056,7 +1056,7 @@
                 <w:noProof/>
                 <w:webHidden/>
               </w:rPr>
-              <w:instrText xml:space="preserve"> PAGEREF _Toc129183184 \h </w:instrText>
+              <w:instrText xml:space="preserve"> PAGEREF _Toc131927512 \h </w:instrText>
             </w:r>
             <w:r>
               <w:rPr>
@@ -1098,7 +1098,7 @@
               <w:noProof/>
             </w:rPr>
           </w:pPr>
-          <w:hyperlink w:anchor="_Toc129183185" w:history="1">
+          <w:hyperlink w:anchor="_Toc131927513" w:history="1">
             <w:r>
               <w:rPr>
                 <w:rStyle w:val="Hyperlink"/>
@@ -1128,7 +1128,7 @@
                 <w:noProof/>
                 <w:webHidden/>
               </w:rPr>
-              <w:instrText xml:space="preserve"> PAGEREF _Toc129183185 \h </w:instrText>
+              <w:instrText xml:space="preserve"> PAGEREF _Toc131927513 \h </w:instrText>
             </w:r>
             <w:r>
               <w:rPr>
@@ -1148,7 +1148,7 @@
                 <w:noProof/>
                 <w:webHidden/>
               </w:rPr>
-              <w:t>4</w:t>
+              <w:t>5</w:t>
             </w:r>
             <w:r>
               <w:rPr>
@@ -1170,7 +1170,7 @@
               <w:noProof/>
             </w:rPr>
           </w:pPr>
-          <w:hyperlink w:anchor="_Toc129183186" w:history="1">
+          <w:hyperlink w:anchor="_Toc131927514" w:history="1">
             <w:r>
               <w:rPr>
                 <w:rStyle w:val="Hyperlink"/>
@@ -1197,7 +1197,7 @@
                 <w:noProof/>
                 <w:webHidden/>
               </w:rPr>
-              <w:instrText xml:space="preserve"> PAGEREF _Toc129183186 \h </w:instrText>
+              <w:instrText xml:space="preserve"> PAGEREF _Toc131927514 \h </w:instrText>
             </w:r>
             <w:r>
               <w:rPr>
@@ -1239,7 +1239,7 @@
               <w:noProof/>
             </w:rPr>
           </w:pPr>
-          <w:hyperlink w:anchor="_Toc129183187" w:history="1">
+          <w:hyperlink w:anchor="_Toc131927515" w:history="1">
             <w:r>
               <w:rPr>
                 <w:rStyle w:val="Hyperlink"/>
@@ -1269,7 +1269,7 @@
                 <w:noProof/>
                 <w:webHidden/>
               </w:rPr>
-              <w:instrText xml:space="preserve"> PAGEREF _Toc129183187 \h </w:instrText>
+              <w:instrText xml:space="preserve"> PAGEREF _Toc131927515 \h </w:instrText>
             </w:r>
             <w:r>
               <w:rPr>
@@ -1311,7 +1311,7 @@
               <w:noProof/>
             </w:rPr>
           </w:pPr>
-          <w:hyperlink w:anchor="_Toc129183188" w:history="1">
+          <w:hyperlink w:anchor="_Toc131927516" w:history="1">
             <w:r>
               <w:rPr>
                 <w:rStyle w:val="Hyperlink"/>
@@ -1341,7 +1341,7 @@
                 <w:noProof/>
                 <w:webHidden/>
               </w:rPr>
-              <w:instrText xml:space="preserve"> PAGEREF _Toc129183188 \h </w:instrText>
+              <w:instrText xml:space="preserve"> PAGEREF _Toc131927516 \h </w:instrText>
             </w:r>
             <w:r>
               <w:rPr>
@@ -1383,7 +1383,7 @@
               <w:noProof/>
             </w:rPr>
           </w:pPr>
-          <w:hyperlink w:anchor="_Toc129183189" w:history="1">
+          <w:hyperlink w:anchor="_Toc131927517" w:history="1">
             <w:r>
               <w:rPr>
                 <w:rStyle w:val="Hyperlink"/>
@@ -1413,7 +1413,7 @@
                 <w:noProof/>
                 <w:webHidden/>
               </w:rPr>
-              <w:instrText xml:space="preserve"> PAGEREF _Toc129183189 \h </w:instrText>
+              <w:instrText xml:space="preserve"> PAGEREF _Toc131927517 \h </w:instrText>
             </w:r>
             <w:r>
               <w:rPr>
@@ -1455,7 +1455,7 @@
               <w:noProof/>
             </w:rPr>
           </w:pPr>
-          <w:hyperlink w:anchor="_Toc129183190" w:history="1">
+          <w:hyperlink w:anchor="_Toc131927518" w:history="1">
             <w:r>
               <w:rPr>
                 <w:rStyle w:val="Hyperlink"/>
@@ -1482,7 +1482,7 @@
                 <w:noProof/>
                 <w:webHidden/>
               </w:rPr>
-              <w:instrText xml:space="preserve"> PAGEREF _Toc129183190 \h </w:instrText>
+              <w:instrText xml:space="preserve"> PAGEREF _Toc131927518 \h </w:instrText>
             </w:r>
             <w:r>
               <w:rPr>
@@ -1524,7 +1524,7 @@
               <w:noProof/>
             </w:rPr>
           </w:pPr>
-          <w:hyperlink w:anchor="_Toc129183191" w:history="1">
+          <w:hyperlink w:anchor="_Toc131927519" w:history="1">
             <w:r>
               <w:rPr>
                 <w:rStyle w:val="Hyperlink"/>
@@ -1551,7 +1551,7 @@
                 <w:noProof/>
                 <w:webHidden/>
               </w:rPr>
-              <w:instrText xml:space="preserve"> PAGEREF _Toc129183191 \h </w:instrText>
+              <w:instrText xml:space="preserve"> PAGEREF _Toc131927519 \h </w:instrText>
             </w:r>
             <w:r>
               <w:rPr>
@@ -1593,7 +1593,7 @@
               <w:noProof/>
             </w:rPr>
           </w:pPr>
-          <w:hyperlink w:anchor="_Toc129183192" w:history="1">
+          <w:hyperlink w:anchor="_Toc131927520" w:history="1">
             <w:r>
               <w:rPr>
                 <w:rStyle w:val="Hyperlink"/>
@@ -1620,7 +1620,7 @@
                 <w:noProof/>
                 <w:webHidden/>
               </w:rPr>
-              <w:instrText xml:space="preserve"> PAGEREF _Toc129183192 \h </w:instrText>
+              <w:instrText xml:space="preserve"> PAGEREF _Toc131927520 \h </w:instrText>
             </w:r>
             <w:r>
               <w:rPr>
@@ -1662,7 +1662,7 @@
               <w:noProof/>
             </w:rPr>
           </w:pPr>
-          <w:hyperlink w:anchor="_Toc129183193" w:history="1">
+          <w:hyperlink w:anchor="_Toc131927521" w:history="1">
             <w:r>
               <w:rPr>
                 <w:rStyle w:val="Hyperlink"/>
@@ -1689,7 +1689,7 @@
                 <w:noProof/>
                 <w:webHidden/>
               </w:rPr>
-              <w:instrText xml:space="preserve"> PAGEREF _Toc129183193 \h </w:instrText>
+              <w:instrText xml:space="preserve"> PAGEREF _Toc131927521 \h </w:instrText>
             </w:r>
             <w:r>
               <w:rPr>
@@ -1731,7 +1731,7 @@
               <w:noProof/>
             </w:rPr>
           </w:pPr>
-          <w:hyperlink w:anchor="_Toc129183194" w:history="1">
+          <w:hyperlink w:anchor="_Toc131927522" w:history="1">
             <w:r>
               <w:rPr>
                 <w:rStyle w:val="Hyperlink"/>
@@ -1758,7 +1758,7 @@
                 <w:noProof/>
                 <w:webHidden/>
               </w:rPr>
-              <w:instrText xml:space="preserve"> PAGEREF _Toc129183194 \h </w:instrText>
+              <w:instrText xml:space="preserve"> PAGEREF _Toc131927522 \h </w:instrText>
             </w:r>
             <w:r>
               <w:rPr>
@@ -1800,7 +1800,7 @@
               <w:noProof/>
             </w:rPr>
           </w:pPr>
-          <w:hyperlink w:anchor="_Toc129183195" w:history="1">
+          <w:hyperlink w:anchor="_Toc131927523" w:history="1">
             <w:r>
               <w:rPr>
                 <w:rStyle w:val="Hyperlink"/>
@@ -1827,7 +1827,7 @@
                 <w:noProof/>
                 <w:webHidden/>
               </w:rPr>
-              <w:instrText xml:space="preserve"> PAGEREF _Toc129183195 \h </w:instrText>
+              <w:instrText xml:space="preserve"> PAGEREF _Toc131927523 \h </w:instrText>
             </w:r>
             <w:r>
               <w:rPr>
@@ -1869,7 +1869,7 @@
               <w:noProof/>
             </w:rPr>
           </w:pPr>
-          <w:hyperlink w:anchor="_Toc129183196" w:history="1">
+          <w:hyperlink w:anchor="_Toc131927524" w:history="1">
             <w:r>
               <w:rPr>
                 <w:rStyle w:val="Hyperlink"/>
@@ -1896,7 +1896,7 @@
                 <w:noProof/>
                 <w:webHidden/>
               </w:rPr>
-              <w:instrText xml:space="preserve"> PAGEREF _Toc129183196 \h </w:instrText>
+              <w:instrText xml:space="preserve"> PAGEREF _Toc131927524 \h </w:instrText>
             </w:r>
             <w:r>
               <w:rPr>
@@ -1938,7 +1938,7 @@
               <w:noProof/>
             </w:rPr>
           </w:pPr>
-          <w:hyperlink w:anchor="_Toc129183197" w:history="1">
+          <w:hyperlink w:anchor="_Toc131927525" w:history="1">
             <w:r>
               <w:rPr>
                 <w:rStyle w:val="Hyperlink"/>
@@ -1965,7 +1965,7 @@
                 <w:noProof/>
                 <w:webHidden/>
               </w:rPr>
-              <w:instrText xml:space="preserve"> PAGEREF _Toc129183197 \h </w:instrText>
+              <w:instrText xml:space="preserve"> PAGEREF _Toc131927525 \h </w:instrText>
             </w:r>
             <w:r>
               <w:rPr>
@@ -2007,7 +2007,7 @@
               <w:noProof/>
             </w:rPr>
           </w:pPr>
-          <w:hyperlink w:anchor="_Toc129183198" w:history="1">
+          <w:hyperlink w:anchor="_Toc131927526" w:history="1">
             <w:r>
               <w:rPr>
                 <w:rStyle w:val="Hyperlink"/>
@@ -2034,7 +2034,7 @@
                 <w:noProof/>
                 <w:webHidden/>
               </w:rPr>
-              <w:instrText xml:space="preserve"> PAGEREF _Toc129183198 \h </w:instrText>
+              <w:instrText xml:space="preserve"> PAGEREF _Toc131927526 \h </w:instrText>
             </w:r>
             <w:r>
               <w:rPr>
@@ -2076,7 +2076,7 @@
               <w:noProof/>
             </w:rPr>
           </w:pPr>
-          <w:hyperlink w:anchor="_Toc129183199" w:history="1">
+          <w:hyperlink w:anchor="_Toc131927527" w:history="1">
             <w:r>
               <w:rPr>
                 <w:rStyle w:val="Hyperlink"/>
@@ -2103,7 +2103,7 @@
                 <w:noProof/>
                 <w:webHidden/>
               </w:rPr>
-              <w:instrText xml:space="preserve"> PAGEREF _Toc129183199 \h </w:instrText>
+              <w:instrText xml:space="preserve"> PAGEREF _Toc131927527 \h </w:instrText>
             </w:r>
             <w:r>
               <w:rPr>
@@ -2145,7 +2145,7 @@
               <w:noProof/>
             </w:rPr>
           </w:pPr>
-          <w:hyperlink w:anchor="_Toc129183200" w:history="1">
+          <w:hyperlink w:anchor="_Toc131927528" w:history="1">
             <w:r>
               <w:rPr>
                 <w:rStyle w:val="Hyperlink"/>
@@ -2172,7 +2172,7 @@
                 <w:noProof/>
                 <w:webHidden/>
               </w:rPr>
-              <w:instrText xml:space="preserve"> PAGEREF _Toc129183200 \h </w:instrText>
+              <w:instrText xml:space="preserve"> PAGEREF _Toc131927528 \h </w:instrText>
             </w:r>
             <w:r>
               <w:rPr>
@@ -2214,7 +2214,7 @@
               <w:noProof/>
             </w:rPr>
           </w:pPr>
-          <w:hyperlink w:anchor="_Toc129183201" w:history="1">
+          <w:hyperlink w:anchor="_Toc131927529" w:history="1">
             <w:r>
               <w:rPr>
                 <w:rStyle w:val="Hyperlink"/>
@@ -2241,7 +2241,7 @@
                 <w:noProof/>
                 <w:webHidden/>
               </w:rPr>
-              <w:instrText xml:space="preserve"> PAGEREF _Toc129183201 \h </w:instrText>
+              <w:instrText xml:space="preserve"> PAGEREF _Toc131927529 \h </w:instrText>
             </w:r>
             <w:r>
               <w:rPr>
@@ -2283,7 +2283,7 @@
               <w:noProof/>
             </w:rPr>
           </w:pPr>
-          <w:hyperlink w:anchor="_Toc129183202" w:history="1">
+          <w:hyperlink w:anchor="_Toc131927530" w:history="1">
             <w:r>
               <w:rPr>
                 <w:rStyle w:val="Hyperlink"/>
@@ -2310,7 +2310,7 @@
                 <w:noProof/>
                 <w:webHidden/>
               </w:rPr>
-              <w:instrText xml:space="preserve"> PAGEREF _Toc129183202 \h </w:instrText>
+              <w:instrText xml:space="preserve"> PAGEREF _Toc131927530 \h </w:instrText>
             </w:r>
             <w:r>
               <w:rPr>
@@ -2352,7 +2352,7 @@
               <w:noProof/>
             </w:rPr>
           </w:pPr>
-          <w:hyperlink w:anchor="_Toc129183203" w:history="1">
+          <w:hyperlink w:anchor="_Toc131927531" w:history="1">
             <w:r>
               <w:rPr>
                 <w:rStyle w:val="Hyperlink"/>
@@ -2379,7 +2379,7 @@
                 <w:noProof/>
                 <w:webHidden/>
               </w:rPr>
-              <w:instrText xml:space="preserve"> PAGEREF _Toc129183203 \h </w:instrText>
+              <w:instrText xml:space="preserve"> PAGEREF _Toc131927531 \h </w:instrText>
             </w:r>
             <w:r>
               <w:rPr>
@@ -2421,7 +2421,7 @@
               <w:noProof/>
             </w:rPr>
           </w:pPr>
-          <w:hyperlink w:anchor="_Toc129183204" w:history="1">
+          <w:hyperlink w:anchor="_Toc131927532" w:history="1">
             <w:r>
               <w:rPr>
                 <w:rStyle w:val="Hyperlink"/>
@@ -2448,7 +2448,7 @@
                 <w:noProof/>
                 <w:webHidden/>
               </w:rPr>
-              <w:instrText xml:space="preserve"> PAGEREF _Toc129183204 \h </w:instrText>
+              <w:instrText xml:space="preserve"> PAGEREF _Toc131927532 \h </w:instrText>
             </w:r>
             <w:r>
               <w:rPr>
@@ -2490,7 +2490,7 @@
               <w:noProof/>
             </w:rPr>
           </w:pPr>
-          <w:hyperlink w:anchor="_Toc129183205" w:history="1">
+          <w:hyperlink w:anchor="_Toc131927533" w:history="1">
             <w:r>
               <w:rPr>
                 <w:rStyle w:val="Hyperlink"/>
@@ -2517,7 +2517,7 @@
                 <w:noProof/>
                 <w:webHidden/>
               </w:rPr>
-              <w:instrText xml:space="preserve"> PAGEREF _Toc129183205 \h </w:instrText>
+              <w:instrText xml:space="preserve"> PAGEREF _Toc131927533 \h </w:instrText>
             </w:r>
             <w:r>
               <w:rPr>
@@ -2559,7 +2559,7 @@
               <w:noProof/>
             </w:rPr>
           </w:pPr>
-          <w:hyperlink w:anchor="_Toc129183206" w:history="1">
+          <w:hyperlink w:anchor="_Toc131927534" w:history="1">
             <w:r>
               <w:rPr>
                 <w:rStyle w:val="Hyperlink"/>
@@ -2586,7 +2586,7 @@
                 <w:noProof/>
                 <w:webHidden/>
               </w:rPr>
-              <w:instrText xml:space="preserve"> PAGEREF _Toc129183206 \h </w:instrText>
+              <w:instrText xml:space="preserve"> PAGEREF _Toc131927534 \h </w:instrText>
             </w:r>
             <w:r>
               <w:rPr>
@@ -2628,7 +2628,7 @@
               <w:noProof/>
             </w:rPr>
           </w:pPr>
-          <w:hyperlink w:anchor="_Toc129183207" w:history="1">
+          <w:hyperlink w:anchor="_Toc131927535" w:history="1">
             <w:r>
               <w:rPr>
                 <w:rStyle w:val="Hyperlink"/>
@@ -2655,7 +2655,7 @@
                 <w:noProof/>
                 <w:webHidden/>
               </w:rPr>
-              <w:instrText xml:space="preserve"> PAGEREF _Toc129183207 \h </w:instrText>
+              <w:instrText xml:space="preserve"> PAGEREF _Toc131927535 \h </w:instrText>
             </w:r>
             <w:r>
               <w:rPr>
@@ -2697,7 +2697,7 @@
               <w:noProof/>
             </w:rPr>
           </w:pPr>
-          <w:hyperlink w:anchor="_Toc129183208" w:history="1">
+          <w:hyperlink w:anchor="_Toc131927536" w:history="1">
             <w:r>
               <w:rPr>
                 <w:rStyle w:val="Hyperlink"/>
@@ -2724,7 +2724,7 @@
                 <w:noProof/>
                 <w:webHidden/>
               </w:rPr>
-              <w:instrText xml:space="preserve"> PAGEREF _Toc129183208 \h </w:instrText>
+              <w:instrText xml:space="preserve"> PAGEREF _Toc131927536 \h </w:instrText>
             </w:r>
             <w:r>
               <w:rPr>
@@ -2766,7 +2766,7 @@
               <w:noProof/>
             </w:rPr>
           </w:pPr>
-          <w:hyperlink w:anchor="_Toc129183209" w:history="1">
+          <w:hyperlink w:anchor="_Toc131927537" w:history="1">
             <w:r>
               <w:rPr>
                 <w:rStyle w:val="Hyperlink"/>
@@ -2793,7 +2793,7 @@
                 <w:noProof/>
                 <w:webHidden/>
               </w:rPr>
-              <w:instrText xml:space="preserve"> PAGEREF _Toc129183209 \h </w:instrText>
+              <w:instrText xml:space="preserve"> PAGEREF _Toc131927537 \h </w:instrText>
             </w:r>
             <w:r>
               <w:rPr>
@@ -2835,7 +2835,7 @@
               <w:noProof/>
             </w:rPr>
           </w:pPr>
-          <w:hyperlink w:anchor="_Toc129183210" w:history="1">
+          <w:hyperlink w:anchor="_Toc131927538" w:history="1">
             <w:r>
               <w:rPr>
                 <w:rStyle w:val="Hyperlink"/>
@@ -2862,7 +2862,7 @@
                 <w:noProof/>
                 <w:webHidden/>
               </w:rPr>
-              <w:instrText xml:space="preserve"> PAGEREF _Toc129183210 \h </w:instrText>
+              <w:instrText xml:space="preserve"> PAGEREF _Toc131927538 \h </w:instrText>
             </w:r>
             <w:r>
               <w:rPr>
@@ -2904,7 +2904,7 @@
               <w:noProof/>
             </w:rPr>
           </w:pPr>
-          <w:hyperlink w:anchor="_Toc129183211" w:history="1">
+          <w:hyperlink w:anchor="_Toc131927539" w:history="1">
             <w:r>
               <w:rPr>
                 <w:rStyle w:val="Hyperlink"/>
@@ -2931,7 +2931,7 @@
                 <w:noProof/>
                 <w:webHidden/>
               </w:rPr>
-              <w:instrText xml:space="preserve"> PAGEREF _Toc129183211 \h </w:instrText>
+              <w:instrText xml:space="preserve"> PAGEREF _Toc131927539 \h </w:instrText>
             </w:r>
             <w:r>
               <w:rPr>
@@ -2973,7 +2973,7 @@
               <w:noProof/>
             </w:rPr>
           </w:pPr>
-          <w:hyperlink w:anchor="_Toc129183212" w:history="1">
+          <w:hyperlink w:anchor="_Toc131927540" w:history="1">
             <w:r>
               <w:rPr>
                 <w:rStyle w:val="Hyperlink"/>
@@ -3000,7 +3000,7 @@
                 <w:noProof/>
                 <w:webHidden/>
               </w:rPr>
-              <w:instrText xml:space="preserve"> PAGEREF _Toc129183212 \h </w:instrText>
+              <w:instrText xml:space="preserve"> PAGEREF _Toc131927540 \h </w:instrText>
             </w:r>
             <w:r>
               <w:rPr>
@@ -3042,7 +3042,7 @@
               <w:noProof/>
             </w:rPr>
           </w:pPr>
-          <w:hyperlink w:anchor="_Toc129183213" w:history="1">
+          <w:hyperlink w:anchor="_Toc131927541" w:history="1">
             <w:r>
               <w:rPr>
                 <w:rStyle w:val="Hyperlink"/>
@@ -3069,7 +3069,7 @@
                 <w:noProof/>
                 <w:webHidden/>
               </w:rPr>
-              <w:instrText xml:space="preserve"> PAGEREF _Toc129183213 \h </w:instrText>
+              <w:instrText xml:space="preserve"> PAGEREF _Toc131927541 \h </w:instrText>
             </w:r>
             <w:r>
               <w:rPr>
@@ -3111,7 +3111,7 @@
               <w:noProof/>
             </w:rPr>
           </w:pPr>
-          <w:hyperlink w:anchor="_Toc129183214" w:history="1">
+          <w:hyperlink w:anchor="_Toc131927542" w:history="1">
             <w:r>
               <w:rPr>
                 <w:rStyle w:val="Hyperlink"/>
@@ -3138,7 +3138,7 @@
                 <w:noProof/>
                 <w:webHidden/>
               </w:rPr>
-              <w:instrText xml:space="preserve"> PAGEREF _Toc129183214 \h </w:instrText>
+              <w:instrText xml:space="preserve"> PAGEREF _Toc131927542 \h </w:instrText>
             </w:r>
             <w:r>
               <w:rPr>
@@ -3158,7 +3158,7 @@
                 <w:noProof/>
                 <w:webHidden/>
               </w:rPr>
-              <w:t>8</w:t>
+              <w:t>9</w:t>
             </w:r>
             <w:r>
               <w:rPr>
@@ -3180,7 +3180,7 @@
               <w:noProof/>
             </w:rPr>
           </w:pPr>
-          <w:hyperlink w:anchor="_Toc129183215" w:history="1">
+          <w:hyperlink w:anchor="_Toc131927543" w:history="1">
             <w:r>
               <w:rPr>
                 <w:rStyle w:val="Hyperlink"/>
@@ -3207,7 +3207,7 @@
                 <w:noProof/>
                 <w:webHidden/>
               </w:rPr>
-              <w:instrText xml:space="preserve"> PAGEREF _Toc129183215 \h </w:instrText>
+              <w:instrText xml:space="preserve"> PAGEREF _Toc131927543 \h </w:instrText>
             </w:r>
             <w:r>
               <w:rPr>
@@ -3441,7 +3441,7 @@
           <w:lang w:val="sr-Latn-RS"/>
         </w:rPr>
       </w:pPr>
-      <w:bookmarkStart w:id="0" w:name="_Toc129183181"/>
+      <w:bookmarkStart w:id="0" w:name="_Toc131927509"/>
       <w:r>
         <w:rPr>
           <w:lang w:val="sr-Latn-RS"/>
@@ -3477,7 +3477,7 @@
           <w:lang w:val="sr-Latn-RS"/>
         </w:rPr>
       </w:pPr>
-      <w:bookmarkStart w:id="1" w:name="_Toc129183182"/>
+      <w:bookmarkStart w:id="1" w:name="_Toc131927510"/>
       <w:r>
         <w:rPr>
           <w:lang w:val="sr-Latn-RS"/>
@@ -3555,6 +3555,7 @@
         <w:t xml:space="preserve"> </w:t>
       </w:r>
       <w:proofErr w:type="spellStart"/>
+      <w:proofErr w:type="gramStart"/>
       <w:r>
         <w:rPr>
           <w:rStyle w:val="BookTitle"/>
@@ -3570,7 +3571,16 @@
           <w:b w:val="0"/>
           <w:i w:val="0"/>
         </w:rPr>
-        <w:t xml:space="preserve">  deo </w:t>
+        <w:t xml:space="preserve">  deo</w:t>
+      </w:r>
+      <w:proofErr w:type="gramEnd"/>
+      <w:r>
+        <w:rPr>
+          <w:rStyle w:val="BookTitle"/>
+          <w:b w:val="0"/>
+          <w:i w:val="0"/>
+        </w:rPr>
+        <w:t xml:space="preserve"> </w:t>
       </w:r>
       <w:proofErr w:type="spellStart"/>
       <w:r>
@@ -3830,7 +3840,7 @@
           <w:b w:val="0"/>
           <w:i w:val="0"/>
         </w:rPr>
-        <w:t xml:space="preserve"> ,</w:t>
+        <w:t>,</w:t>
       </w:r>
       <w:r>
         <w:rPr>
@@ -4390,7 +4400,7 @@
           <w:i w:val="0"/>
         </w:rPr>
       </w:pPr>
-      <w:bookmarkStart w:id="2" w:name="_Toc129183183"/>
+      <w:bookmarkStart w:id="2" w:name="_Toc131927511"/>
       <w:r>
         <w:rPr>
           <w:rStyle w:val="BookTitle"/>
@@ -4659,7 +4669,7 @@
       <w:pPr>
         <w:pStyle w:val="Heading1"/>
       </w:pPr>
-      <w:bookmarkStart w:id="3" w:name="_Toc129183184"/>
+      <w:bookmarkStart w:id="3" w:name="_Toc131927512"/>
       <w:r>
         <w:rPr>
           <w:rStyle w:val="BookTitle"/>
@@ -6087,7 +6097,7 @@
           <w:i w:val="0"/>
         </w:rPr>
       </w:pPr>
-      <w:bookmarkStart w:id="4" w:name="_Toc129183185"/>
+      <w:bookmarkStart w:id="4" w:name="_Toc131927513"/>
       <w:r>
         <w:rPr>
           <w:rStyle w:val="BookTitle"/>
@@ -6206,7 +6216,7 @@
       <w:pPr>
         <w:pStyle w:val="Heading2"/>
       </w:pPr>
-      <w:bookmarkStart w:id="5" w:name="_Toc129183186"/>
+      <w:bookmarkStart w:id="5" w:name="_Toc131927514"/>
       <w:r>
         <w:t xml:space="preserve">3.1. </w:t>
       </w:r>
@@ -6622,25 +6632,7 @@
           <w:b w:val="0"/>
           <w:i w:val="0"/>
         </w:rPr>
-        <w:t xml:space="preserve"> </w:t>
-      </w:r>
-      <w:proofErr w:type="spellStart"/>
-      <w:r>
-        <w:rPr>
-          <w:rStyle w:val="BookTitle"/>
-          <w:b w:val="0"/>
-          <w:i w:val="0"/>
-        </w:rPr>
-        <w:t>i</w:t>
-      </w:r>
-      <w:proofErr w:type="spellEnd"/>
-      <w:r>
-        <w:rPr>
-          <w:rStyle w:val="BookTitle"/>
-          <w:b w:val="0"/>
-          <w:i w:val="0"/>
-        </w:rPr>
-        <w:t xml:space="preserve"> </w:t>
+        <w:t xml:space="preserve"> i </w:t>
       </w:r>
       <w:proofErr w:type="spellStart"/>
       <w:r>
@@ -6985,7 +6977,7 @@
           <w:spacing w:val="5"/>
         </w:rPr>
       </w:pPr>
-      <w:bookmarkStart w:id="6" w:name="_Toc129183187"/>
+      <w:bookmarkStart w:id="6" w:name="_Toc131927515"/>
       <w:r>
         <w:rPr>
           <w:rStyle w:val="BookTitle"/>
@@ -7352,22 +7344,6 @@
       <w:proofErr w:type="spellStart"/>
       <w:r>
         <w:t>prezime</w:t>
-      </w:r>
-      <w:proofErr w:type="spellEnd"/>
-      <w:r>
-        <w:t xml:space="preserve">, </w:t>
-      </w:r>
-      <w:proofErr w:type="spellStart"/>
-      <w:r>
-        <w:t>godina</w:t>
-      </w:r>
-      <w:proofErr w:type="spellEnd"/>
-      <w:r>
-        <w:t xml:space="preserve"> </w:t>
-      </w:r>
-      <w:proofErr w:type="spellStart"/>
-      <w:r>
-        <w:t>studija</w:t>
       </w:r>
       <w:proofErr w:type="spellEnd"/>
       <w:r>
@@ -7964,7 +7940,7 @@
           <w:spacing w:val="5"/>
         </w:rPr>
       </w:pPr>
-      <w:bookmarkStart w:id="7" w:name="_Toc129183188"/>
+      <w:bookmarkStart w:id="7" w:name="_Toc131927516"/>
       <w:r>
         <w:rPr>
           <w:rStyle w:val="BookTitle"/>
@@ -8396,15 +8372,7 @@
           <w:b w:val="0"/>
           <w:i w:val="0"/>
         </w:rPr>
-        <w:t>.</w:t>
-      </w:r>
-      <w:r>
-        <w:rPr>
-          <w:rStyle w:val="BookTitle"/>
-          <w:b w:val="0"/>
-          <w:i w:val="0"/>
-        </w:rPr>
-        <w:t xml:space="preserve"> </w:t>
+        <w:t xml:space="preserve">. </w:t>
       </w:r>
       <w:r>
         <w:rPr>
@@ -8522,7 +8490,7 @@
           <w:i w:val="0"/>
         </w:rPr>
       </w:pPr>
-      <w:bookmarkStart w:id="8" w:name="_Toc129183189"/>
+      <w:bookmarkStart w:id="8" w:name="_Toc131927517"/>
       <w:r>
         <w:rPr>
           <w:rStyle w:val="BookTitle"/>
@@ -9087,7 +9055,25 @@
           <w:b w:val="0"/>
           <w:i w:val="0"/>
         </w:rPr>
-        <w:t xml:space="preserve">, a </w:t>
+        <w:t xml:space="preserve">, </w:t>
+      </w:r>
+      <w:proofErr w:type="gramStart"/>
+      <w:r>
+        <w:rPr>
+          <w:rStyle w:val="BookTitle"/>
+          <w:b w:val="0"/>
+          <w:i w:val="0"/>
+        </w:rPr>
+        <w:t>a</w:t>
+      </w:r>
+      <w:proofErr w:type="gramEnd"/>
+      <w:r>
+        <w:rPr>
+          <w:rStyle w:val="BookTitle"/>
+          <w:b w:val="0"/>
+          <w:i w:val="0"/>
+        </w:rPr>
+        <w:t xml:space="preserve"> </w:t>
       </w:r>
       <w:proofErr w:type="spellStart"/>
       <w:r>
@@ -10044,7 +10030,7 @@
       <w:pPr>
         <w:pStyle w:val="Heading1"/>
       </w:pPr>
-      <w:bookmarkStart w:id="9" w:name="_Toc129183190"/>
+      <w:bookmarkStart w:id="9" w:name="_Toc131927518"/>
       <w:r>
         <w:t xml:space="preserve">5. </w:t>
       </w:r>
@@ -10827,7 +10813,7 @@
       <w:pPr>
         <w:pStyle w:val="Heading1"/>
       </w:pPr>
-      <w:bookmarkStart w:id="10" w:name="_Toc129183191"/>
+      <w:bookmarkStart w:id="10" w:name="_Toc131927519"/>
       <w:r>
         <w:t>6.</w:t>
       </w:r>
@@ -10854,7 +10840,7 @@
       <w:pPr>
         <w:pStyle w:val="Heading2"/>
       </w:pPr>
-      <w:bookmarkStart w:id="11" w:name="_Toc129183192"/>
+      <w:bookmarkStart w:id="11" w:name="_Toc131927520"/>
       <w:r>
         <w:t>6.1.</w:t>
       </w:r>
@@ -10881,7 +10867,7 @@
       <w:pPr>
         <w:pStyle w:val="Heading3"/>
       </w:pPr>
-      <w:bookmarkStart w:id="12" w:name="_Toc129183193"/>
+      <w:bookmarkStart w:id="12" w:name="_Toc131927521"/>
       <w:r>
         <w:t xml:space="preserve">6.1.1. </w:t>
       </w:r>
@@ -11114,7 +11100,7 @@
       <w:pPr>
         <w:pStyle w:val="Heading3"/>
       </w:pPr>
-      <w:bookmarkStart w:id="13" w:name="_Toc129183194"/>
+      <w:bookmarkStart w:id="13" w:name="_Toc131927522"/>
       <w:r>
         <w:t xml:space="preserve">6.1.2. </w:t>
       </w:r>
@@ -11254,6 +11240,9 @@
       <w:r>
         <w:t xml:space="preserve"> da </w:t>
       </w:r>
+      <w:r>
+        <w:t xml:space="preserve">bi </w:t>
+      </w:r>
       <w:proofErr w:type="spellStart"/>
       <w:r>
         <w:t>njihov</w:t>
@@ -11362,7 +11351,7 @@
       <w:pPr>
         <w:pStyle w:val="Heading2"/>
       </w:pPr>
-      <w:bookmarkStart w:id="14" w:name="_Toc129183195"/>
+      <w:bookmarkStart w:id="14" w:name="_Toc131927523"/>
       <w:r>
         <w:t>6.2.</w:t>
       </w:r>
@@ -11399,7 +11388,7 @@
       <w:pPr>
         <w:pStyle w:val="Heading3"/>
       </w:pPr>
-      <w:bookmarkStart w:id="15" w:name="_Toc129183196"/>
+      <w:bookmarkStart w:id="15" w:name="_Toc131927524"/>
       <w:r>
         <w:t>6.2.1. Login/Logout</w:t>
       </w:r>
@@ -11527,7 +11516,7 @@
       </w:r>
       <w:proofErr w:type="spellEnd"/>
       <w:r>
-        <w:t xml:space="preserve"> , </w:t>
+        <w:t xml:space="preserve">, </w:t>
       </w:r>
       <w:proofErr w:type="spellStart"/>
       <w:r>
@@ -11620,7 +11609,7 @@
       <w:pPr>
         <w:pStyle w:val="Heading3"/>
       </w:pPr>
-      <w:bookmarkStart w:id="16" w:name="_Toc129183197"/>
+      <w:bookmarkStart w:id="16" w:name="_Toc131927525"/>
       <w:r>
         <w:t>6.2.</w:t>
       </w:r>
@@ -11963,7 +11952,7 @@
       <w:pPr>
         <w:pStyle w:val="Heading3"/>
       </w:pPr>
-      <w:bookmarkStart w:id="17" w:name="_Toc129183198"/>
+      <w:bookmarkStart w:id="17" w:name="_Toc131927526"/>
       <w:r>
         <w:t>6.2.</w:t>
       </w:r>
@@ -12155,7 +12144,15 @@
       </w:r>
       <w:proofErr w:type="spellEnd"/>
       <w:r>
-        <w:t xml:space="preserve">, a </w:t>
+        <w:t xml:space="preserve">, </w:t>
+      </w:r>
+      <w:proofErr w:type="gramStart"/>
+      <w:r>
+        <w:t>a</w:t>
+      </w:r>
+      <w:proofErr w:type="gramEnd"/>
+      <w:r>
+        <w:t xml:space="preserve"> </w:t>
       </w:r>
       <w:proofErr w:type="spellStart"/>
       <w:r>
@@ -12218,7 +12215,7 @@
       <w:pPr>
         <w:pStyle w:val="Heading3"/>
       </w:pPr>
-      <w:bookmarkStart w:id="18" w:name="_Toc129183199"/>
+      <w:bookmarkStart w:id="18" w:name="_Toc131927527"/>
       <w:r>
         <w:t>6.2.</w:t>
       </w:r>
@@ -12615,7 +12612,7 @@
       <w:pPr>
         <w:pStyle w:val="Heading3"/>
       </w:pPr>
-      <w:bookmarkStart w:id="19" w:name="_Toc129183200"/>
+      <w:bookmarkStart w:id="19" w:name="_Toc131927528"/>
       <w:r>
         <w:t>6.2.</w:t>
       </w:r>
@@ -12830,7 +12827,7 @@
       <w:pPr>
         <w:pStyle w:val="Heading3"/>
       </w:pPr>
-      <w:bookmarkStart w:id="20" w:name="_Toc129183201"/>
+      <w:bookmarkStart w:id="20" w:name="_Toc131927529"/>
       <w:r>
         <w:t>6.2.</w:t>
       </w:r>
@@ -12949,7 +12946,7 @@
       <w:pPr>
         <w:pStyle w:val="Heading3"/>
       </w:pPr>
-      <w:bookmarkStart w:id="21" w:name="_Toc129183202"/>
+      <w:bookmarkStart w:id="21" w:name="_Toc131927530"/>
       <w:r>
         <w:t>6.2.</w:t>
       </w:r>
@@ -13060,7 +13057,7 @@
       <w:pPr>
         <w:pStyle w:val="Heading3"/>
       </w:pPr>
-      <w:bookmarkStart w:id="22" w:name="_Toc129183203"/>
+      <w:bookmarkStart w:id="22" w:name="_Toc131927531"/>
       <w:r>
         <w:t>6.2.</w:t>
       </w:r>
@@ -13247,7 +13244,7 @@
       <w:pPr>
         <w:pStyle w:val="Heading2"/>
       </w:pPr>
-      <w:bookmarkStart w:id="23" w:name="_Toc129183204"/>
+      <w:bookmarkStart w:id="23" w:name="_Toc131927532"/>
       <w:r>
         <w:t>6.3</w:t>
       </w:r>
@@ -13272,7 +13269,7 @@
       <w:pPr>
         <w:pStyle w:val="Heading3"/>
       </w:pPr>
-      <w:bookmarkStart w:id="24" w:name="_Toc129183205"/>
+      <w:bookmarkStart w:id="24" w:name="_Toc131927533"/>
       <w:r>
         <w:t xml:space="preserve">6.3.1. </w:t>
       </w:r>
@@ -13412,7 +13409,7 @@
       <w:pPr>
         <w:pStyle w:val="Heading3"/>
       </w:pPr>
-      <w:bookmarkStart w:id="25" w:name="_Toc129183206"/>
+      <w:bookmarkStart w:id="25" w:name="_Toc131927534"/>
       <w:r>
         <w:t>6.3.</w:t>
       </w:r>
@@ -13533,7 +13530,7 @@
       <w:pPr>
         <w:pStyle w:val="Heading1"/>
       </w:pPr>
-      <w:bookmarkStart w:id="26" w:name="_Toc129183207"/>
+      <w:bookmarkStart w:id="26" w:name="_Toc131927535"/>
       <w:r>
         <w:t xml:space="preserve">7. </w:t>
       </w:r>
@@ -13769,7 +13766,7 @@
       <w:pPr>
         <w:pStyle w:val="Heading1"/>
       </w:pPr>
-      <w:bookmarkStart w:id="27" w:name="_Toc129183208"/>
+      <w:bookmarkStart w:id="27" w:name="_Toc131927536"/>
       <w:r>
         <w:t xml:space="preserve">8. </w:t>
       </w:r>
@@ -13969,11 +13966,11 @@
       </w:r>
       <w:proofErr w:type="spellEnd"/>
       <w:r>
-        <w:t xml:space="preserve"> - k</w:t>
-      </w:r>
-      <w:proofErr w:type="spellStart"/>
-      <w:r>
-        <w:t>ao</w:t>
+        <w:t xml:space="preserve"> - </w:t>
+      </w:r>
+      <w:proofErr w:type="spellStart"/>
+      <w:r>
+        <w:t>kao</w:t>
       </w:r>
       <w:proofErr w:type="spellEnd"/>
       <w:r>
@@ -14009,7 +14006,7 @@
       <w:pPr>
         <w:pStyle w:val="Heading1"/>
       </w:pPr>
-      <w:bookmarkStart w:id="28" w:name="_Toc129183209"/>
+      <w:bookmarkStart w:id="28" w:name="_Toc131927537"/>
       <w:r>
         <w:t xml:space="preserve">9. </w:t>
       </w:r>
@@ -14045,7 +14042,7 @@
       <w:pPr>
         <w:pStyle w:val="Heading2"/>
       </w:pPr>
-      <w:bookmarkStart w:id="29" w:name="_Toc129183210"/>
+      <w:bookmarkStart w:id="29" w:name="_Toc131927538"/>
       <w:r>
         <w:t xml:space="preserve">9.1. </w:t>
       </w:r>
@@ -14292,7 +14289,7 @@
       <w:pPr>
         <w:pStyle w:val="Heading2"/>
       </w:pPr>
-      <w:bookmarkStart w:id="30" w:name="_Toc129183211"/>
+      <w:bookmarkStart w:id="30" w:name="_Toc131927539"/>
       <w:r>
         <w:t xml:space="preserve">9.2. </w:t>
       </w:r>
@@ -14475,7 +14472,7 @@
       <w:pPr>
         <w:pStyle w:val="Heading1"/>
       </w:pPr>
-      <w:bookmarkStart w:id="31" w:name="_Toc129183212"/>
+      <w:bookmarkStart w:id="31" w:name="_Toc131927540"/>
       <w:r>
         <w:t xml:space="preserve">10. </w:t>
       </w:r>
@@ -14507,7 +14504,7 @@
       <w:pPr>
         <w:pStyle w:val="Heading2"/>
       </w:pPr>
-      <w:bookmarkStart w:id="32" w:name="_Toc129183213"/>
+      <w:bookmarkStart w:id="32" w:name="_Toc131927541"/>
       <w:r>
         <w:t xml:space="preserve">10.1. </w:t>
       </w:r>
@@ -14656,7 +14653,15 @@
       </w:r>
       <w:proofErr w:type="spellEnd"/>
       <w:r>
-        <w:t xml:space="preserve"> i </w:t>
+        <w:t xml:space="preserve"> </w:t>
+      </w:r>
+      <w:proofErr w:type="spellStart"/>
+      <w:r>
+        <w:t>i</w:t>
+      </w:r>
+      <w:proofErr w:type="spellEnd"/>
+      <w:r>
+        <w:t xml:space="preserve"> </w:t>
       </w:r>
       <w:proofErr w:type="spellStart"/>
       <w:r>
@@ -14850,7 +14855,7 @@
       <w:pPr>
         <w:pStyle w:val="Heading2"/>
       </w:pPr>
-      <w:bookmarkStart w:id="33" w:name="_Toc129183214"/>
+      <w:bookmarkStart w:id="33" w:name="_Toc131927542"/>
       <w:r>
         <w:lastRenderedPageBreak/>
         <w:t xml:space="preserve">10.2. </w:t>
@@ -15104,7 +15109,7 @@
       <w:pPr>
         <w:pStyle w:val="Heading1"/>
       </w:pPr>
-      <w:bookmarkStart w:id="34" w:name="_Toc129183215"/>
+      <w:bookmarkStart w:id="34" w:name="_Toc131927543"/>
       <w:r>
         <w:t xml:space="preserve">11. Plan </w:t>
       </w:r>
@@ -15198,15 +15203,7 @@
       </w:r>
       <w:proofErr w:type="spellEnd"/>
       <w:r>
-        <w:t xml:space="preserve"> </w:t>
-      </w:r>
-      <w:proofErr w:type="spellStart"/>
-      <w:r>
-        <w:t>i</w:t>
-      </w:r>
-      <w:proofErr w:type="spellEnd"/>
-      <w:r>
-        <w:t xml:space="preserve"> </w:t>
+        <w:t xml:space="preserve"> i </w:t>
       </w:r>
       <w:proofErr w:type="spellStart"/>
       <w:r>
@@ -15856,7 +15853,7 @@
 </file>
 
 <file path=word/endnotes.xml><?xml version="1.0" encoding="utf-8"?>
-<w:endnotes xmlns:wpc="http://schemas.microsoft.com/office/word/2010/wordprocessingCanvas" xmlns:cx="http://schemas.microsoft.com/office/drawing/2014/chartex" xmlns:cx1="http://schemas.microsoft.com/office/drawing/2015/9/8/chartex" xmlns:cx2="http://schemas.microsoft.com/office/drawing/2015/10/21/chartex" xmlns:cx3="http://schemas.microsoft.com/office/drawing/2016/5/9/chartex" xmlns:cx4="http://schemas.microsoft.com/office/drawing/2016/5/10/chartex" xmlns:cx5="http://schemas.microsoft.com/office/drawing/2016/5/11/chartex" xmlns:cx6="http://schemas.microsoft.com/office/drawing/2016/5/12/chartex" xmlns:cx7="http://schemas.microsoft.com/office/drawing/2016/5/13/chartex" xmlns:cx8="http://schemas.microsoft.com/office/drawing/2016/5/14/chartex" xmlns:mc="http://schemas.openxmlformats.org/markup-compatibility/2006" xmlns:aink="http://schemas.microsoft.com/office/drawing/2016/ink" xmlns:am3d="http://schemas.microsoft.com/office/drawing/2017/model3d" xmlns:o="urn:schemas-microsoft-com:office:office" xmlns:oel="http://schemas.microsoft.com/office/2019/extlst" xmlns:r="http://schemas.openxmlformats.org/officeDocument/2006/relationships" xmlns:m="http://schemas.openxmlformats.org/officeDocument/2006/math" xmlns:v="urn:schemas-microsoft-com:vml" xmlns:wp14="http://schemas.microsoft.com/office/word/2010/wordprocessingDrawing" xmlns:wp="http://schemas.openxmlformats.org/drawingml/2006/wordprocessingDrawing" xmlns:w10="urn:schemas-microsoft-com:office:word" xmlns:w="http://schemas.openxmlformats.org/wordprocessingml/2006/main" xmlns:w14="http://schemas.microsoft.com/office/word/2010/wordml" xmlns:w15="http://schemas.microsoft.com/office/word/2012/wordml" xmlns:w16cex="http://schemas.microsoft.com/office/word/2018/wordml/cex" xmlns:w16cid="http://schemas.microsoft.com/office/word/2016/wordml/cid" xmlns:w16="http://schemas.microsoft.com/office/word/2018/wordml" xmlns:w16sdtdh="http://schemas.microsoft.com/office/word/2020/wordml/sdtdatahash" xmlns:w16se="http://schemas.microsoft.com/office/word/2015/wordml/symex" xmlns:wpg="http://schemas.microsoft.com/office/word/2010/wordprocessingGroup" xmlns:wpi="http://schemas.microsoft.com/office/word/2010/wordprocessingInk" xmlns:wne="http://schemas.microsoft.com/office/word/2006/wordml" xmlns:wps="http://schemas.microsoft.com/office/word/2010/wordprocessingShape" mc:Ignorable="w14 w15 w16se w16cid w16 w16cex w16sdtdh wp14">
+<w:endnotes xmlns:wpc="http://schemas.microsoft.com/office/word/2010/wordprocessingCanvas" xmlns:cx="http://schemas.microsoft.com/office/drawing/2014/chartex" xmlns:cx1="http://schemas.microsoft.com/office/drawing/2015/9/8/chartex" xmlns:cx2="http://schemas.microsoft.com/office/drawing/2015/10/21/chartex" xmlns:cx3="http://schemas.microsoft.com/office/drawing/2016/5/9/chartex" xmlns:cx4="http://schemas.microsoft.com/office/drawing/2016/5/10/chartex" xmlns:cx5="http://schemas.microsoft.com/office/drawing/2016/5/11/chartex" xmlns:cx6="http://schemas.microsoft.com/office/drawing/2016/5/12/chartex" xmlns:cx7="http://schemas.microsoft.com/office/drawing/2016/5/13/chartex" xmlns:cx8="http://schemas.microsoft.com/office/drawing/2016/5/14/chartex" xmlns:mc="http://schemas.openxmlformats.org/markup-compatibility/2006" xmlns:aink="http://schemas.microsoft.com/office/drawing/2016/ink" xmlns:am3d="http://schemas.microsoft.com/office/drawing/2017/model3d" xmlns:o="urn:schemas-microsoft-com:office:office" xmlns:oel="http://schemas.microsoft.com/office/2019/extlst" xmlns:r="http://schemas.openxmlformats.org/officeDocument/2006/relationships" xmlns:m="http://schemas.openxmlformats.org/officeDocument/2006/math" xmlns:v="urn:schemas-microsoft-com:vml" xmlns:wp14="http://schemas.microsoft.com/office/word/2010/wordprocessingDrawing" xmlns:wp="http://schemas.openxmlformats.org/drawingml/2006/wordprocessingDrawing" xmlns:w10="urn:schemas-microsoft-com:office:word" xmlns:w="http://schemas.openxmlformats.org/wordprocessingml/2006/main" xmlns:w14="http://schemas.microsoft.com/office/word/2010/wordml" xmlns:w15="http://schemas.microsoft.com/office/word/2012/wordml" xmlns:w16cex="http://schemas.microsoft.com/office/word/2018/wordml/cex" xmlns:w16cid="http://schemas.microsoft.com/office/word/2016/wordml/cid" xmlns:w16="http://schemas.microsoft.com/office/word/2018/wordml" xmlns:w16du="http://schemas.microsoft.com/office/word/2023/wordml/word16du" xmlns:w16sdtdh="http://schemas.microsoft.com/office/word/2020/wordml/sdtdatahash" xmlns:w16se="http://schemas.microsoft.com/office/word/2015/wordml/symex" xmlns:wpg="http://schemas.microsoft.com/office/word/2010/wordprocessingGroup" xmlns:wpi="http://schemas.microsoft.com/office/word/2010/wordprocessingInk" xmlns:wne="http://schemas.microsoft.com/office/word/2006/wordml" xmlns:wps="http://schemas.microsoft.com/office/word/2010/wordprocessingShape" mc:Ignorable="w14 w15 w16se w16cid w16 w16cex w16sdtdh wp14">
   <w:endnote w:type="separator" w:id="-1">
     <w:p>
       <w:pPr>
@@ -15881,7 +15878,7 @@
 </file>
 
 <file path=word/footer1.xml><?xml version="1.0" encoding="utf-8"?>
-<w:ftr xmlns:wpc="http://schemas.microsoft.com/office/word/2010/wordprocessingCanvas" xmlns:cx="http://schemas.microsoft.com/office/drawing/2014/chartex" xmlns:cx1="http://schemas.microsoft.com/office/drawing/2015/9/8/chartex" xmlns:cx2="http://schemas.microsoft.com/office/drawing/2015/10/21/chartex" xmlns:cx3="http://schemas.microsoft.com/office/drawing/2016/5/9/chartex" xmlns:cx4="http://schemas.microsoft.com/office/drawing/2016/5/10/chartex" xmlns:cx5="http://schemas.microsoft.com/office/drawing/2016/5/11/chartex" xmlns:cx6="http://schemas.microsoft.com/office/drawing/2016/5/12/chartex" xmlns:cx7="http://schemas.microsoft.com/office/drawing/2016/5/13/chartex" xmlns:cx8="http://schemas.microsoft.com/office/drawing/2016/5/14/chartex" xmlns:mc="http://schemas.openxmlformats.org/markup-compatibility/2006" xmlns:aink="http://schemas.microsoft.com/office/drawing/2016/ink" xmlns:am3d="http://schemas.microsoft.com/office/drawing/2017/model3d" xmlns:o="urn:schemas-microsoft-com:office:office" xmlns:oel="http://schemas.microsoft.com/office/2019/extlst" xmlns:r="http://schemas.openxmlformats.org/officeDocument/2006/relationships" xmlns:m="http://schemas.openxmlformats.org/officeDocument/2006/math" xmlns:v="urn:schemas-microsoft-com:vml" xmlns:wp14="http://schemas.microsoft.com/office/word/2010/wordprocessingDrawing" xmlns:wp="http://schemas.openxmlformats.org/drawingml/2006/wordprocessingDrawing" xmlns:w10="urn:schemas-microsoft-com:office:word" xmlns:w="http://schemas.openxmlformats.org/wordprocessingml/2006/main" xmlns:w14="http://schemas.microsoft.com/office/word/2010/wordml" xmlns:w15="http://schemas.microsoft.com/office/word/2012/wordml" xmlns:w16cex="http://schemas.microsoft.com/office/word/2018/wordml/cex" xmlns:w16cid="http://schemas.microsoft.com/office/word/2016/wordml/cid" xmlns:w16="http://schemas.microsoft.com/office/word/2018/wordml" xmlns:w16sdtdh="http://schemas.microsoft.com/office/word/2020/wordml/sdtdatahash" xmlns:w16se="http://schemas.microsoft.com/office/word/2015/wordml/symex" xmlns:wpg="http://schemas.microsoft.com/office/word/2010/wordprocessingGroup" xmlns:wpi="http://schemas.microsoft.com/office/word/2010/wordprocessingInk" xmlns:wne="http://schemas.microsoft.com/office/word/2006/wordml" xmlns:wps="http://schemas.microsoft.com/office/word/2010/wordprocessingShape" mc:Ignorable="w14 w15 w16se w16cid w16 w16cex w16sdtdh wp14">
+<w:ftr xmlns:wpc="http://schemas.microsoft.com/office/word/2010/wordprocessingCanvas" xmlns:cx="http://schemas.microsoft.com/office/drawing/2014/chartex" xmlns:cx1="http://schemas.microsoft.com/office/drawing/2015/9/8/chartex" xmlns:cx2="http://schemas.microsoft.com/office/drawing/2015/10/21/chartex" xmlns:cx3="http://schemas.microsoft.com/office/drawing/2016/5/9/chartex" xmlns:cx4="http://schemas.microsoft.com/office/drawing/2016/5/10/chartex" xmlns:cx5="http://schemas.microsoft.com/office/drawing/2016/5/11/chartex" xmlns:cx6="http://schemas.microsoft.com/office/drawing/2016/5/12/chartex" xmlns:cx7="http://schemas.microsoft.com/office/drawing/2016/5/13/chartex" xmlns:cx8="http://schemas.microsoft.com/office/drawing/2016/5/14/chartex" xmlns:mc="http://schemas.openxmlformats.org/markup-compatibility/2006" xmlns:aink="http://schemas.microsoft.com/office/drawing/2016/ink" xmlns:am3d="http://schemas.microsoft.com/office/drawing/2017/model3d" xmlns:o="urn:schemas-microsoft-com:office:office" xmlns:oel="http://schemas.microsoft.com/office/2019/extlst" xmlns:r="http://schemas.openxmlformats.org/officeDocument/2006/relationships" xmlns:m="http://schemas.openxmlformats.org/officeDocument/2006/math" xmlns:v="urn:schemas-microsoft-com:vml" xmlns:wp14="http://schemas.microsoft.com/office/word/2010/wordprocessingDrawing" xmlns:wp="http://schemas.openxmlformats.org/drawingml/2006/wordprocessingDrawing" xmlns:w10="urn:schemas-microsoft-com:office:word" xmlns:w="http://schemas.openxmlformats.org/wordprocessingml/2006/main" xmlns:w14="http://schemas.microsoft.com/office/word/2010/wordml" xmlns:w15="http://schemas.microsoft.com/office/word/2012/wordml" xmlns:w16cex="http://schemas.microsoft.com/office/word/2018/wordml/cex" xmlns:w16cid="http://schemas.microsoft.com/office/word/2016/wordml/cid" xmlns:w16="http://schemas.microsoft.com/office/word/2018/wordml" xmlns:w16du="http://schemas.microsoft.com/office/word/2023/wordml/word16du" xmlns:w16sdtdh="http://schemas.microsoft.com/office/word/2020/wordml/sdtdatahash" xmlns:w16se="http://schemas.microsoft.com/office/word/2015/wordml/symex" xmlns:wpg="http://schemas.microsoft.com/office/word/2010/wordprocessingGroup" xmlns:wpi="http://schemas.microsoft.com/office/word/2010/wordprocessingInk" xmlns:wne="http://schemas.microsoft.com/office/word/2006/wordml" xmlns:wps="http://schemas.microsoft.com/office/word/2010/wordprocessingShape" mc:Ignorable="w14 w15 w16se w16cid w16 w16cex w16sdtdh wp14">
   <w:p>
     <w:pPr>
       <w:pStyle w:val="Footer"/>
@@ -15945,7 +15942,7 @@
 </file>
 
 <file path=word/footnotes.xml><?xml version="1.0" encoding="utf-8"?>
-<w:footnotes xmlns:wpc="http://schemas.microsoft.com/office/word/2010/wordprocessingCanvas" xmlns:cx="http://schemas.microsoft.com/office/drawing/2014/chartex" xmlns:cx1="http://schemas.microsoft.com/office/drawing/2015/9/8/chartex" xmlns:cx2="http://schemas.microsoft.com/office/drawing/2015/10/21/chartex" xmlns:cx3="http://schemas.microsoft.com/office/drawing/2016/5/9/chartex" xmlns:cx4="http://schemas.microsoft.com/office/drawing/2016/5/10/chartex" xmlns:cx5="http://schemas.microsoft.com/office/drawing/2016/5/11/chartex" xmlns:cx6="http://schemas.microsoft.com/office/drawing/2016/5/12/chartex" xmlns:cx7="http://schemas.microsoft.com/office/drawing/2016/5/13/chartex" xmlns:cx8="http://schemas.microsoft.com/office/drawing/2016/5/14/chartex" xmlns:mc="http://schemas.openxmlformats.org/markup-compatibility/2006" xmlns:aink="http://schemas.microsoft.com/office/drawing/2016/ink" xmlns:am3d="http://schemas.microsoft.com/office/drawing/2017/model3d" xmlns:o="urn:schemas-microsoft-com:office:office" xmlns:oel="http://schemas.microsoft.com/office/2019/extlst" xmlns:r="http://schemas.openxmlformats.org/officeDocument/2006/relationships" xmlns:m="http://schemas.openxmlformats.org/officeDocument/2006/math" xmlns:v="urn:schemas-microsoft-com:vml" xmlns:wp14="http://schemas.microsoft.com/office/word/2010/wordprocessingDrawing" xmlns:wp="http://schemas.openxmlformats.org/drawingml/2006/wordprocessingDrawing" xmlns:w10="urn:schemas-microsoft-com:office:word" xmlns:w="http://schemas.openxmlformats.org/wordprocessingml/2006/main" xmlns:w14="http://schemas.microsoft.com/office/word/2010/wordml" xmlns:w15="http://schemas.microsoft.com/office/word/2012/wordml" xmlns:w16cex="http://schemas.microsoft.com/office/word/2018/wordml/cex" xmlns:w16cid="http://schemas.microsoft.com/office/word/2016/wordml/cid" xmlns:w16="http://schemas.microsoft.com/office/word/2018/wordml" xmlns:w16sdtdh="http://schemas.microsoft.com/office/word/2020/wordml/sdtdatahash" xmlns:w16se="http://schemas.microsoft.com/office/word/2015/wordml/symex" xmlns:wpg="http://schemas.microsoft.com/office/word/2010/wordprocessingGroup" xmlns:wpi="http://schemas.microsoft.com/office/word/2010/wordprocessingInk" xmlns:wne="http://schemas.microsoft.com/office/word/2006/wordml" xmlns:wps="http://schemas.microsoft.com/office/word/2010/wordprocessingShape" mc:Ignorable="w14 w15 w16se w16cid w16 w16cex w16sdtdh wp14">
+<w:footnotes xmlns:wpc="http://schemas.microsoft.com/office/word/2010/wordprocessingCanvas" xmlns:cx="http://schemas.microsoft.com/office/drawing/2014/chartex" xmlns:cx1="http://schemas.microsoft.com/office/drawing/2015/9/8/chartex" xmlns:cx2="http://schemas.microsoft.com/office/drawing/2015/10/21/chartex" xmlns:cx3="http://schemas.microsoft.com/office/drawing/2016/5/9/chartex" xmlns:cx4="http://schemas.microsoft.com/office/drawing/2016/5/10/chartex" xmlns:cx5="http://schemas.microsoft.com/office/drawing/2016/5/11/chartex" xmlns:cx6="http://schemas.microsoft.com/office/drawing/2016/5/12/chartex" xmlns:cx7="http://schemas.microsoft.com/office/drawing/2016/5/13/chartex" xmlns:cx8="http://schemas.microsoft.com/office/drawing/2016/5/14/chartex" xmlns:mc="http://schemas.openxmlformats.org/markup-compatibility/2006" xmlns:aink="http://schemas.microsoft.com/office/drawing/2016/ink" xmlns:am3d="http://schemas.microsoft.com/office/drawing/2017/model3d" xmlns:o="urn:schemas-microsoft-com:office:office" xmlns:oel="http://schemas.microsoft.com/office/2019/extlst" xmlns:r="http://schemas.openxmlformats.org/officeDocument/2006/relationships" xmlns:m="http://schemas.openxmlformats.org/officeDocument/2006/math" xmlns:v="urn:schemas-microsoft-com:vml" xmlns:wp14="http://schemas.microsoft.com/office/word/2010/wordprocessingDrawing" xmlns:wp="http://schemas.openxmlformats.org/drawingml/2006/wordprocessingDrawing" xmlns:w10="urn:schemas-microsoft-com:office:word" xmlns:w="http://schemas.openxmlformats.org/wordprocessingml/2006/main" xmlns:w14="http://schemas.microsoft.com/office/word/2010/wordml" xmlns:w15="http://schemas.microsoft.com/office/word/2012/wordml" xmlns:w16cex="http://schemas.microsoft.com/office/word/2018/wordml/cex" xmlns:w16cid="http://schemas.microsoft.com/office/word/2016/wordml/cid" xmlns:w16="http://schemas.microsoft.com/office/word/2018/wordml" xmlns:w16du="http://schemas.microsoft.com/office/word/2023/wordml/word16du" xmlns:w16sdtdh="http://schemas.microsoft.com/office/word/2020/wordml/sdtdatahash" xmlns:w16se="http://schemas.microsoft.com/office/word/2015/wordml/symex" xmlns:wpg="http://schemas.microsoft.com/office/word/2010/wordprocessingGroup" xmlns:wpi="http://schemas.microsoft.com/office/word/2010/wordprocessingInk" xmlns:wne="http://schemas.microsoft.com/office/word/2006/wordml" xmlns:wps="http://schemas.microsoft.com/office/word/2010/wordprocessingShape" mc:Ignorable="w14 w15 w16se w16cid w16 w16cex w16sdtdh wp14">
   <w:footnote w:type="separator" w:id="-1">
     <w:p>
       <w:pPr>
@@ -15970,7 +15967,7 @@
 </file>
 
 <file path=word/numbering.xml><?xml version="1.0" encoding="utf-8"?>
-<w:numbering xmlns:wpc="http://schemas.microsoft.com/office/word/2010/wordprocessingCanvas" xmlns:cx="http://schemas.microsoft.com/office/drawing/2014/chartex" xmlns:cx1="http://schemas.microsoft.com/office/drawing/2015/9/8/chartex" xmlns:cx2="http://schemas.microsoft.com/office/drawing/2015/10/21/chartex" xmlns:cx3="http://schemas.microsoft.com/office/drawing/2016/5/9/chartex" xmlns:cx4="http://schemas.microsoft.com/office/drawing/2016/5/10/chartex" xmlns:cx5="http://schemas.microsoft.com/office/drawing/2016/5/11/chartex" xmlns:cx6="http://schemas.microsoft.com/office/drawing/2016/5/12/chartex" xmlns:cx7="http://schemas.microsoft.com/office/drawing/2016/5/13/chartex" xmlns:cx8="http://schemas.microsoft.com/office/drawing/2016/5/14/chartex" xmlns:mc="http://schemas.openxmlformats.org/markup-compatibility/2006" xmlns:aink="http://schemas.microsoft.com/office/drawing/2016/ink" xmlns:am3d="http://schemas.microsoft.com/office/drawing/2017/model3d" xmlns:o="urn:schemas-microsoft-com:office:office" xmlns:oel="http://schemas.microsoft.com/office/2019/extlst" xmlns:r="http://schemas.openxmlformats.org/officeDocument/2006/relationships" xmlns:m="http://schemas.openxmlformats.org/officeDocument/2006/math" xmlns:v="urn:schemas-microsoft-com:vml" xmlns:wp14="http://schemas.microsoft.com/office/word/2010/wordprocessingDrawing" xmlns:wp="http://schemas.openxmlformats.org/drawingml/2006/wordprocessingDrawing" xmlns:w10="urn:schemas-microsoft-com:office:word" xmlns:w="http://schemas.openxmlformats.org/wordprocessingml/2006/main" xmlns:w14="http://schemas.microsoft.com/office/word/2010/wordml" xmlns:w15="http://schemas.microsoft.com/office/word/2012/wordml" xmlns:w16cex="http://schemas.microsoft.com/office/word/2018/wordml/cex" xmlns:w16cid="http://schemas.microsoft.com/office/word/2016/wordml/cid" xmlns:w16="http://schemas.microsoft.com/office/word/2018/wordml" xmlns:w16sdtdh="http://schemas.microsoft.com/office/word/2020/wordml/sdtdatahash" xmlns:w16se="http://schemas.microsoft.com/office/word/2015/wordml/symex" xmlns:wpg="http://schemas.microsoft.com/office/word/2010/wordprocessingGroup" xmlns:wpi="http://schemas.microsoft.com/office/word/2010/wordprocessingInk" xmlns:wne="http://schemas.microsoft.com/office/word/2006/wordml" xmlns:wps="http://schemas.microsoft.com/office/word/2010/wordprocessingShape" mc:Ignorable="w14 w15 w16se w16cid w16 w16cex w16sdtdh wp14">
+<w:numbering xmlns:wpc="http://schemas.microsoft.com/office/word/2010/wordprocessingCanvas" xmlns:cx="http://schemas.microsoft.com/office/drawing/2014/chartex" xmlns:cx1="http://schemas.microsoft.com/office/drawing/2015/9/8/chartex" xmlns:cx2="http://schemas.microsoft.com/office/drawing/2015/10/21/chartex" xmlns:cx3="http://schemas.microsoft.com/office/drawing/2016/5/9/chartex" xmlns:cx4="http://schemas.microsoft.com/office/drawing/2016/5/10/chartex" xmlns:cx5="http://schemas.microsoft.com/office/drawing/2016/5/11/chartex" xmlns:cx6="http://schemas.microsoft.com/office/drawing/2016/5/12/chartex" xmlns:cx7="http://schemas.microsoft.com/office/drawing/2016/5/13/chartex" xmlns:cx8="http://schemas.microsoft.com/office/drawing/2016/5/14/chartex" xmlns:mc="http://schemas.openxmlformats.org/markup-compatibility/2006" xmlns:aink="http://schemas.microsoft.com/office/drawing/2016/ink" xmlns:am3d="http://schemas.microsoft.com/office/drawing/2017/model3d" xmlns:o="urn:schemas-microsoft-com:office:office" xmlns:oel="http://schemas.microsoft.com/office/2019/extlst" xmlns:r="http://schemas.openxmlformats.org/officeDocument/2006/relationships" xmlns:m="http://schemas.openxmlformats.org/officeDocument/2006/math" xmlns:v="urn:schemas-microsoft-com:vml" xmlns:wp14="http://schemas.microsoft.com/office/word/2010/wordprocessingDrawing" xmlns:wp="http://schemas.openxmlformats.org/drawingml/2006/wordprocessingDrawing" xmlns:w10="urn:schemas-microsoft-com:office:word" xmlns:w="http://schemas.openxmlformats.org/wordprocessingml/2006/main" xmlns:w14="http://schemas.microsoft.com/office/word/2010/wordml" xmlns:w15="http://schemas.microsoft.com/office/word/2012/wordml" xmlns:w16cex="http://schemas.microsoft.com/office/word/2018/wordml/cex" xmlns:w16cid="http://schemas.microsoft.com/office/word/2016/wordml/cid" xmlns:w16="http://schemas.microsoft.com/office/word/2018/wordml" xmlns:w16du="http://schemas.microsoft.com/office/word/2023/wordml/word16du" xmlns:w16sdtdh="http://schemas.microsoft.com/office/word/2020/wordml/sdtdatahash" xmlns:w16se="http://schemas.microsoft.com/office/word/2015/wordml/symex" xmlns:wpg="http://schemas.microsoft.com/office/word/2010/wordprocessingGroup" xmlns:wpi="http://schemas.microsoft.com/office/word/2010/wordprocessingInk" xmlns:wne="http://schemas.microsoft.com/office/word/2006/wordml" xmlns:wps="http://schemas.microsoft.com/office/word/2010/wordprocessingShape" mc:Ignorable="w14 w15 w16se w16cid w16 w16cex w16sdtdh wp14">
   <w:abstractNum w:abstractNumId="0" w15:restartNumberingAfterBreak="0">
     <w:nsid w:val="01357530"/>
     <w:multiLevelType w:val="multilevel"/>

</xml_diff>